<commit_message>
Add install of ROCR package to setup instructions
</commit_message>
<xml_diff>
--- a/CampaignManagement/Resources/Instructions/START HERE.docx
+++ b/CampaignManagement/Resources/Instructions/START HERE.docx
@@ -391,7 +391,47 @@
           <w:sz w:val="24"/>
           <w:szCs w:val="24"/>
         </w:rPr>
-        <w:t>Create a new Windows authentication user with the Login name “&lt;machinename&gt;\SQLRUserGroup”</w:t>
+        <w:t>Create a new Windows authentication user with the Login name “&lt;</w:t>
+      </w:r>
+      <w:proofErr w:type="spellStart"/>
+      <w:r>
+        <w:rPr>
+          <w:rFonts w:asciiTheme="majorHAnsi" w:eastAsiaTheme="majorEastAsia" w:hAnsiTheme="majorHAnsi" w:cstheme="majorBidi"/>
+          <w:color w:val="000000" w:themeColor="text1"/>
+          <w:sz w:val="24"/>
+          <w:szCs w:val="24"/>
+        </w:rPr>
+        <w:t>machinename</w:t>
+      </w:r>
+      <w:proofErr w:type="spellEnd"/>
+      <w:r>
+        <w:rPr>
+          <w:rFonts w:asciiTheme="majorHAnsi" w:eastAsiaTheme="majorEastAsia" w:hAnsiTheme="majorHAnsi" w:cstheme="majorBidi"/>
+          <w:color w:val="000000" w:themeColor="text1"/>
+          <w:sz w:val="24"/>
+          <w:szCs w:val="24"/>
+        </w:rPr>
+        <w:t>&gt;\</w:t>
+      </w:r>
+      <w:proofErr w:type="spellStart"/>
+      <w:r>
+        <w:rPr>
+          <w:rFonts w:asciiTheme="majorHAnsi" w:eastAsiaTheme="majorEastAsia" w:hAnsiTheme="majorHAnsi" w:cstheme="majorBidi"/>
+          <w:color w:val="000000" w:themeColor="text1"/>
+          <w:sz w:val="24"/>
+          <w:szCs w:val="24"/>
+        </w:rPr>
+        <w:t>SQLRUserGroup</w:t>
+      </w:r>
+      <w:proofErr w:type="spellEnd"/>
+      <w:r>
+        <w:rPr>
+          <w:rFonts w:asciiTheme="majorHAnsi" w:eastAsiaTheme="majorEastAsia" w:hAnsiTheme="majorHAnsi" w:cstheme="majorBidi"/>
+          <w:color w:val="000000" w:themeColor="text1"/>
+          <w:sz w:val="24"/>
+          <w:szCs w:val="24"/>
+        </w:rPr>
+        <w:t>”</w:t>
       </w:r>
     </w:p>
     <w:p>
@@ -549,7 +589,47 @@
           <w:sz w:val="24"/>
           <w:szCs w:val="24"/>
         </w:rPr>
-        <w:t xml:space="preserve">Create the “rdemo” user  by opening the </w:t>
+        <w:t>Create the “</w:t>
+      </w:r>
+      <w:proofErr w:type="spellStart"/>
+      <w:r>
+        <w:rPr>
+          <w:rFonts w:asciiTheme="majorHAnsi" w:eastAsiaTheme="majorEastAsia" w:hAnsiTheme="majorHAnsi" w:cstheme="majorBidi"/>
+          <w:color w:val="000000" w:themeColor="text1"/>
+          <w:sz w:val="24"/>
+          <w:szCs w:val="24"/>
+        </w:rPr>
+        <w:t>rdemo</w:t>
+      </w:r>
+      <w:proofErr w:type="spellEnd"/>
+      <w:r>
+        <w:rPr>
+          <w:rFonts w:asciiTheme="majorHAnsi" w:eastAsiaTheme="majorEastAsia" w:hAnsiTheme="majorHAnsi" w:cstheme="majorBidi"/>
+          <w:color w:val="000000" w:themeColor="text1"/>
+          <w:sz w:val="24"/>
+          <w:szCs w:val="24"/>
+        </w:rPr>
+        <w:t xml:space="preserve">” </w:t>
+      </w:r>
+      <w:proofErr w:type="gramStart"/>
+      <w:r>
+        <w:rPr>
+          <w:rFonts w:asciiTheme="majorHAnsi" w:eastAsiaTheme="majorEastAsia" w:hAnsiTheme="majorHAnsi" w:cstheme="majorBidi"/>
+          <w:color w:val="000000" w:themeColor="text1"/>
+          <w:sz w:val="24"/>
+          <w:szCs w:val="24"/>
+        </w:rPr>
+        <w:t>user  by</w:t>
+      </w:r>
+      <w:proofErr w:type="gramEnd"/>
+      <w:r>
+        <w:rPr>
+          <w:rFonts w:asciiTheme="majorHAnsi" w:eastAsiaTheme="majorEastAsia" w:hAnsiTheme="majorHAnsi" w:cstheme="majorBidi"/>
+          <w:color w:val="000000" w:themeColor="text1"/>
+          <w:sz w:val="24"/>
+          <w:szCs w:val="24"/>
+        </w:rPr>
+        <w:t xml:space="preserve"> opening the </w:t>
       </w:r>
       <w:r>
         <w:rPr>
@@ -559,8 +639,20 @@
           <w:sz w:val="24"/>
           <w:szCs w:val="24"/>
         </w:rPr>
-        <w:t>Resources/createuser.sql</w:t>
-      </w:r>
+        <w:t>Resources/</w:t>
+      </w:r>
+      <w:proofErr w:type="spellStart"/>
+      <w:r>
+        <w:rPr>
+          <w:rFonts w:asciiTheme="majorHAnsi" w:eastAsiaTheme="majorEastAsia" w:hAnsiTheme="majorHAnsi" w:cstheme="majorBidi"/>
+          <w:b/>
+          <w:color w:val="000000" w:themeColor="text1"/>
+          <w:sz w:val="24"/>
+          <w:szCs w:val="24"/>
+        </w:rPr>
+        <w:t>createuser.sql</w:t>
+      </w:r>
+      <w:proofErr w:type="spellEnd"/>
       <w:r>
         <w:rPr>
           <w:rFonts w:asciiTheme="majorHAnsi" w:eastAsiaTheme="majorEastAsia" w:hAnsiTheme="majorHAnsi" w:cstheme="majorBidi"/>
@@ -823,6 +915,7 @@
         </w:rPr>
         <w:t xml:space="preserve">On the User Mapping tab, check “master” in the top section, then check </w:t>
       </w:r>
+      <w:proofErr w:type="spellStart"/>
       <w:r>
         <w:rPr>
           <w:rFonts w:asciiTheme="majorHAnsi" w:eastAsiaTheme="majorEastAsia" w:hAnsiTheme="majorHAnsi" w:cstheme="majorBidi"/>
@@ -832,7 +925,67 @@
           <w:sz w:val="24"/>
           <w:szCs w:val="24"/>
         </w:rPr>
-        <w:t>db_datareader, db_datawriter, db_owner,</w:t>
+        <w:t>db_datareader</w:t>
+      </w:r>
+      <w:proofErr w:type="spellEnd"/>
+      <w:r>
+        <w:rPr>
+          <w:rFonts w:asciiTheme="majorHAnsi" w:eastAsiaTheme="majorEastAsia" w:hAnsiTheme="majorHAnsi" w:cstheme="majorBidi"/>
+          <w:i/>
+          <w:iCs/>
+          <w:color w:val="000000" w:themeColor="text1"/>
+          <w:sz w:val="24"/>
+          <w:szCs w:val="24"/>
+        </w:rPr>
+        <w:t xml:space="preserve">, </w:t>
+      </w:r>
+      <w:proofErr w:type="spellStart"/>
+      <w:r>
+        <w:rPr>
+          <w:rFonts w:asciiTheme="majorHAnsi" w:eastAsiaTheme="majorEastAsia" w:hAnsiTheme="majorHAnsi" w:cstheme="majorBidi"/>
+          <w:i/>
+          <w:iCs/>
+          <w:color w:val="000000" w:themeColor="text1"/>
+          <w:sz w:val="24"/>
+          <w:szCs w:val="24"/>
+        </w:rPr>
+        <w:t>db_datawriter</w:t>
+      </w:r>
+      <w:proofErr w:type="spellEnd"/>
+      <w:r>
+        <w:rPr>
+          <w:rFonts w:asciiTheme="majorHAnsi" w:eastAsiaTheme="majorEastAsia" w:hAnsiTheme="majorHAnsi" w:cstheme="majorBidi"/>
+          <w:i/>
+          <w:iCs/>
+          <w:color w:val="000000" w:themeColor="text1"/>
+          <w:sz w:val="24"/>
+          <w:szCs w:val="24"/>
+        </w:rPr>
+        <w:t xml:space="preserve">, </w:t>
+      </w:r>
+      <w:proofErr w:type="spellStart"/>
+      <w:r>
+        <w:rPr>
+          <w:rFonts w:asciiTheme="majorHAnsi" w:eastAsiaTheme="majorEastAsia" w:hAnsiTheme="majorHAnsi" w:cstheme="majorBidi"/>
+          <w:i/>
+          <w:iCs/>
+          <w:color w:val="000000" w:themeColor="text1"/>
+          <w:sz w:val="24"/>
+          <w:szCs w:val="24"/>
+        </w:rPr>
+        <w:t>db_owner</w:t>
+      </w:r>
+      <w:proofErr w:type="spellEnd"/>
+      <w:r>
+        <w:rPr>
+          <w:rFonts w:asciiTheme="majorHAnsi" w:eastAsiaTheme="majorEastAsia" w:hAnsiTheme="majorHAnsi" w:cstheme="majorBidi"/>
+          <w:i/>
+          <w:iCs/>
+          <w:color w:val="000000" w:themeColor="text1"/>
+          <w:sz w:val="24"/>
+          <w:szCs w:val="24"/>
+        </w:rPr>
+        <w:t>,</w:t>
       </w:r>
       <w:r>
         <w:rPr>
@@ -937,7 +1090,47 @@
           <w:szCs w:val="24"/>
         </w:rPr>
         <w:lastRenderedPageBreak/>
-        <w:t>Now, click on ‘File’ on the top left corner of the SQL Server window and select ‘Connect Object Explorer…’ verify that you can connect to the server with this username(rdemo) &amp; password(D@tascience).</w:t>
+        <w:t>Now, click on ‘File’ on the top left corner of the SQL Server window and select ‘Connect Object Explorer…’ verify that you can connect to the server with this username(</w:t>
+      </w:r>
+      <w:proofErr w:type="spellStart"/>
+      <w:r>
+        <w:rPr>
+          <w:rFonts w:asciiTheme="majorHAnsi" w:eastAsiaTheme="majorEastAsia" w:hAnsiTheme="majorHAnsi" w:cstheme="majorBidi"/>
+          <w:color w:val="000000" w:themeColor="text1"/>
+          <w:sz w:val="24"/>
+          <w:szCs w:val="24"/>
+        </w:rPr>
+        <w:t>rdemo</w:t>
+      </w:r>
+      <w:proofErr w:type="spellEnd"/>
+      <w:r>
+        <w:rPr>
+          <w:rFonts w:asciiTheme="majorHAnsi" w:eastAsiaTheme="majorEastAsia" w:hAnsiTheme="majorHAnsi" w:cstheme="majorBidi"/>
+          <w:color w:val="000000" w:themeColor="text1"/>
+          <w:sz w:val="24"/>
+          <w:szCs w:val="24"/>
+        </w:rPr>
+        <w:t>) &amp; password(</w:t>
+      </w:r>
+      <w:proofErr w:type="spellStart"/>
+      <w:r>
+        <w:rPr>
+          <w:rFonts w:asciiTheme="majorHAnsi" w:eastAsiaTheme="majorEastAsia" w:hAnsiTheme="majorHAnsi" w:cstheme="majorBidi"/>
+          <w:color w:val="000000" w:themeColor="text1"/>
+          <w:sz w:val="24"/>
+          <w:szCs w:val="24"/>
+        </w:rPr>
+        <w:t>D@tascience</w:t>
+      </w:r>
+      <w:proofErr w:type="spellEnd"/>
+      <w:r>
+        <w:rPr>
+          <w:rFonts w:asciiTheme="majorHAnsi" w:eastAsiaTheme="majorEastAsia" w:hAnsiTheme="majorHAnsi" w:cstheme="majorBidi"/>
+          <w:color w:val="000000" w:themeColor="text1"/>
+          <w:sz w:val="24"/>
+          <w:szCs w:val="24"/>
+        </w:rPr>
+        <w:t>).</w:t>
       </w:r>
       <w:r>
         <w:br/>
@@ -1401,7 +1594,21 @@
         <w:rPr>
           <w:rFonts w:ascii="Times New Roman" w:eastAsia="Times New Roman" w:hAnsi="Times New Roman"/>
         </w:rPr>
-        <w:t>Install data.table Package on SQL</w:t>
+        <w:t xml:space="preserve">Install </w:t>
+      </w:r>
+      <w:proofErr w:type="spellStart"/>
+      <w:r>
+        <w:rPr>
+          <w:rFonts w:ascii="Times New Roman" w:eastAsia="Times New Roman" w:hAnsi="Times New Roman"/>
+        </w:rPr>
+        <w:t>data.table</w:t>
+      </w:r>
+      <w:proofErr w:type="spellEnd"/>
+      <w:r>
+        <w:rPr>
+          <w:rFonts w:ascii="Times New Roman" w:eastAsia="Times New Roman" w:hAnsi="Times New Roman"/>
+        </w:rPr>
+        <w:t xml:space="preserve"> Package on SQL</w:t>
       </w:r>
     </w:p>
     <w:p>
@@ -1437,14 +1644,25 @@
         </w:rPr>
         <w:t xml:space="preserve">the </w:t>
       </w:r>
-      <w:r>
-        <w:rPr>
-          <w:rFonts w:asciiTheme="majorHAnsi" w:eastAsiaTheme="majorEastAsia" w:hAnsiTheme="majorHAnsi" w:cstheme="majorBidi"/>
-          <w:color w:val="000000" w:themeColor="text1"/>
-          <w:sz w:val="24"/>
-          <w:szCs w:val="24"/>
-        </w:rPr>
-        <w:t xml:space="preserve">data.table  package into SQL R: </w:t>
+      <w:proofErr w:type="spellStart"/>
+      <w:r>
+        <w:rPr>
+          <w:rFonts w:asciiTheme="majorHAnsi" w:eastAsiaTheme="majorEastAsia" w:hAnsiTheme="majorHAnsi" w:cstheme="majorBidi"/>
+          <w:color w:val="000000" w:themeColor="text1"/>
+          <w:sz w:val="24"/>
+          <w:szCs w:val="24"/>
+        </w:rPr>
+        <w:t>data.table</w:t>
+      </w:r>
+      <w:proofErr w:type="spellEnd"/>
+      <w:r>
+        <w:rPr>
+          <w:rFonts w:asciiTheme="majorHAnsi" w:eastAsiaTheme="majorEastAsia" w:hAnsiTheme="majorHAnsi" w:cstheme="majorBidi"/>
+          <w:color w:val="000000" w:themeColor="text1"/>
+          <w:sz w:val="24"/>
+          <w:szCs w:val="24"/>
+        </w:rPr>
+        <w:t xml:space="preserve">  package into SQL R: </w:t>
       </w:r>
     </w:p>
     <w:p>
@@ -1582,14 +1800,36 @@
         <w:pStyle w:val="ListParagraph"/>
         <w:spacing w:after="0" w:line="240" w:lineRule="auto"/>
         <w:ind w:left="1440"/>
-      </w:pPr>
-      <w:r>
         <w:rPr>
           <w:rStyle w:val="codeChar"/>
           <w:rFonts w:eastAsiaTheme="minorHAnsi"/>
         </w:rPr>
-        <w:t>Install.packages(</w:t>
-      </w:r>
+      </w:pPr>
+      <w:proofErr w:type="spellStart"/>
+      <w:proofErr w:type="gramStart"/>
+      <w:r>
+        <w:rPr>
+          <w:rStyle w:val="codeChar"/>
+          <w:rFonts w:eastAsiaTheme="minorHAnsi"/>
+        </w:rPr>
+        <w:t>i</w:t>
+      </w:r>
+      <w:r>
+        <w:rPr>
+          <w:rStyle w:val="codeChar"/>
+          <w:rFonts w:eastAsiaTheme="minorHAnsi"/>
+        </w:rPr>
+        <w:t>nstall.packages</w:t>
+      </w:r>
+      <w:proofErr w:type="spellEnd"/>
+      <w:r>
+        <w:rPr>
+          <w:rStyle w:val="codeChar"/>
+          <w:rFonts w:eastAsiaTheme="minorHAnsi"/>
+        </w:rPr>
+        <w:t>(</w:t>
+      </w:r>
+      <w:proofErr w:type="gramEnd"/>
       <w:r>
         <w:rPr>
           <w:rFonts w:ascii="Proxima Nova" w:hAnsi="Proxima Nova" w:cs="Arial"/>
@@ -1599,18 +1839,73 @@
         </w:rPr>
         <w:t>"</w:t>
       </w:r>
+      <w:proofErr w:type="spellStart"/>
       <w:r>
         <w:rPr>
           <w:rStyle w:val="codeChar"/>
           <w:rFonts w:eastAsiaTheme="minorHAnsi"/>
         </w:rPr>
-        <w:t>data.table")</w:t>
-      </w:r>
+        <w:t>data.table</w:t>
+      </w:r>
+      <w:proofErr w:type="spellEnd"/>
       <w:r>
         <w:rPr>
           <w:rStyle w:val="codeChar"/>
           <w:rFonts w:eastAsiaTheme="minorHAnsi"/>
         </w:rPr>
+        <w:t>")</w:t>
+      </w:r>
+    </w:p>
+    <w:p>
+      <w:pPr>
+        <w:pStyle w:val="ListParagraph"/>
+        <w:spacing w:after="0" w:line="240" w:lineRule="auto"/>
+        <w:ind w:left="1440"/>
+      </w:pPr>
+      <w:proofErr w:type="spellStart"/>
+      <w:r>
+        <w:rPr>
+          <w:rStyle w:val="codeChar"/>
+          <w:rFonts w:eastAsiaTheme="minorHAnsi"/>
+        </w:rPr>
+        <w:t>install.packages</w:t>
+      </w:r>
+      <w:proofErr w:type="spellEnd"/>
+      <w:r>
+        <w:rPr>
+          <w:rStyle w:val="codeChar"/>
+          <w:rFonts w:eastAsiaTheme="minorHAnsi"/>
+        </w:rPr>
+        <w:t>(</w:t>
+      </w:r>
+      <w:r>
+        <w:rPr>
+          <w:rFonts w:ascii="Proxima Nova" w:hAnsi="Proxima Nova" w:cs="Arial"/>
+          <w:sz w:val="23"/>
+          <w:szCs w:val="23"/>
+          <w:lang w:val="en"/>
+        </w:rPr>
+        <w:t>"</w:t>
+      </w:r>
+      <w:r>
+        <w:rPr>
+          <w:rStyle w:val="codeChar"/>
+          <w:rFonts w:eastAsiaTheme="minorHAnsi"/>
+        </w:rPr>
+        <w:t>ROCR</w:t>
+      </w:r>
+      <w:r>
+        <w:rPr>
+          <w:rStyle w:val="codeChar"/>
+          <w:rFonts w:eastAsiaTheme="minorHAnsi"/>
+        </w:rPr>
+        <w:t>")</w:t>
+      </w:r>
+      <w:r>
+        <w:rPr>
+          <w:rStyle w:val="codeChar"/>
+          <w:rFonts w:eastAsiaTheme="minorHAnsi"/>
+        </w:rPr>
         <w:br/>
         <w:t>q()</w:t>
       </w:r>
@@ -1622,13 +1917,8 @@
         <w:br/>
         <w:t>n</w:t>
       </w:r>
-      <w:r>
-        <w:rPr>
-          <w:rStyle w:val="codeChar"/>
-          <w:rFonts w:eastAsiaTheme="minorHAnsi"/>
-        </w:rPr>
-        <w:br/>
-      </w:r>
+      <w:bookmarkStart w:id="0" w:name="_GoBack"/>
+      <w:bookmarkEnd w:id="0"/>
     </w:p>
     <w:p/>
     <w:p>
@@ -1667,16 +1957,36 @@
           <w:sz w:val="24"/>
           <w:szCs w:val="24"/>
         </w:rPr>
-        <w:t>In SSMS, create the “Camp</w:t>
-      </w:r>
-      <w:r>
-        <w:rPr>
-          <w:rFonts w:asciiTheme="majorHAnsi" w:eastAsiaTheme="majorEastAsia" w:hAnsiTheme="majorHAnsi" w:cstheme="majorBidi"/>
-          <w:color w:val="000000" w:themeColor="text1"/>
-          <w:sz w:val="24"/>
-          <w:szCs w:val="24"/>
-        </w:rPr>
-        <w:t>aignManagement” Database to be used for this solution.</w:t>
+        <w:t>In SSMS, create the “</w:t>
+      </w:r>
+      <w:proofErr w:type="spellStart"/>
+      <w:r>
+        <w:rPr>
+          <w:rFonts w:asciiTheme="majorHAnsi" w:eastAsiaTheme="majorEastAsia" w:hAnsiTheme="majorHAnsi" w:cstheme="majorBidi"/>
+          <w:color w:val="000000" w:themeColor="text1"/>
+          <w:sz w:val="24"/>
+          <w:szCs w:val="24"/>
+        </w:rPr>
+        <w:t>Camp</w:t>
+      </w:r>
+      <w:r>
+        <w:rPr>
+          <w:rFonts w:asciiTheme="majorHAnsi" w:eastAsiaTheme="majorEastAsia" w:hAnsiTheme="majorHAnsi" w:cstheme="majorBidi"/>
+          <w:color w:val="000000" w:themeColor="text1"/>
+          <w:sz w:val="24"/>
+          <w:szCs w:val="24"/>
+        </w:rPr>
+        <w:t>aignManagement</w:t>
+      </w:r>
+      <w:proofErr w:type="spellEnd"/>
+      <w:r>
+        <w:rPr>
+          <w:rFonts w:asciiTheme="majorHAnsi" w:eastAsiaTheme="majorEastAsia" w:hAnsiTheme="majorHAnsi" w:cstheme="majorBidi"/>
+          <w:color w:val="000000" w:themeColor="text1"/>
+          <w:sz w:val="24"/>
+          <w:szCs w:val="24"/>
+        </w:rPr>
+        <w:t>” Database to be used for this solution.</w:t>
       </w:r>
     </w:p>
     <w:p>
@@ -1842,8 +2152,16 @@
         <w:rPr>
           <w:rFonts w:ascii="Times New Roman" w:eastAsia="Times New Roman" w:hAnsi="Times New Roman"/>
         </w:rPr>
-        <w:t xml:space="preserve"> up Connection between SQL Server and PowerBI</w:t>
-      </w:r>
+        <w:t xml:space="preserve"> up Connection between SQL Server and </w:t>
+      </w:r>
+      <w:proofErr w:type="spellStart"/>
+      <w:r>
+        <w:rPr>
+          <w:rFonts w:ascii="Times New Roman" w:eastAsia="Times New Roman" w:hAnsi="Times New Roman"/>
+        </w:rPr>
+        <w:t>PowerBI</w:t>
+      </w:r>
+      <w:proofErr w:type="spellEnd"/>
     </w:p>
     <w:p>
       <w:pPr>
@@ -2212,7 +2530,47 @@
           <w:sz w:val="24"/>
           <w:szCs w:val="24"/>
         </w:rPr>
-        <w:t>Under Name, Enter ‘CampaignManagement’. Under Server enter the MachineName from the SQL Server logins set up section. Press ‘Next’</w:t>
+        <w:t>Under Name, Enter ‘</w:t>
+      </w:r>
+      <w:proofErr w:type="spellStart"/>
+      <w:r>
+        <w:rPr>
+          <w:rFonts w:asciiTheme="majorHAnsi" w:eastAsiaTheme="majorEastAsia" w:hAnsiTheme="majorHAnsi" w:cstheme="majorBidi"/>
+          <w:color w:val="000000" w:themeColor="text1"/>
+          <w:sz w:val="24"/>
+          <w:szCs w:val="24"/>
+        </w:rPr>
+        <w:t>CampaignManagement</w:t>
+      </w:r>
+      <w:proofErr w:type="spellEnd"/>
+      <w:r>
+        <w:rPr>
+          <w:rFonts w:asciiTheme="majorHAnsi" w:eastAsiaTheme="majorEastAsia" w:hAnsiTheme="majorHAnsi" w:cstheme="majorBidi"/>
+          <w:color w:val="000000" w:themeColor="text1"/>
+          <w:sz w:val="24"/>
+          <w:szCs w:val="24"/>
+        </w:rPr>
+        <w:t xml:space="preserve">’. Under Server enter the </w:t>
+      </w:r>
+      <w:proofErr w:type="spellStart"/>
+      <w:r>
+        <w:rPr>
+          <w:rFonts w:asciiTheme="majorHAnsi" w:eastAsiaTheme="majorEastAsia" w:hAnsiTheme="majorHAnsi" w:cstheme="majorBidi"/>
+          <w:color w:val="000000" w:themeColor="text1"/>
+          <w:sz w:val="24"/>
+          <w:szCs w:val="24"/>
+        </w:rPr>
+        <w:t>MachineName</w:t>
+      </w:r>
+      <w:proofErr w:type="spellEnd"/>
+      <w:r>
+        <w:rPr>
+          <w:rFonts w:asciiTheme="majorHAnsi" w:eastAsiaTheme="majorEastAsia" w:hAnsiTheme="majorHAnsi" w:cstheme="majorBidi"/>
+          <w:color w:val="000000" w:themeColor="text1"/>
+          <w:sz w:val="24"/>
+          <w:szCs w:val="24"/>
+        </w:rPr>
+        <w:t xml:space="preserve"> from the SQL Server logins set up section. Press ‘Next’</w:t>
       </w:r>
     </w:p>
     <w:p>
@@ -2485,14 +2843,25 @@
         </w:rPr>
         <w:t>Check the box for ‘Change the default database to’ and enter ‘</w:t>
       </w:r>
-      <w:r>
-        <w:rPr>
-          <w:rFonts w:asciiTheme="majorHAnsi" w:eastAsiaTheme="majorEastAsia" w:hAnsiTheme="majorHAnsi" w:cstheme="majorBidi"/>
-          <w:color w:val="000000" w:themeColor="text1"/>
-          <w:sz w:val="24"/>
-          <w:szCs w:val="24"/>
-        </w:rPr>
-        <w:t>CampaignManagement’</w:t>
+      <w:proofErr w:type="spellStart"/>
+      <w:r>
+        <w:rPr>
+          <w:rFonts w:asciiTheme="majorHAnsi" w:eastAsiaTheme="majorEastAsia" w:hAnsiTheme="majorHAnsi" w:cstheme="majorBidi"/>
+          <w:color w:val="000000" w:themeColor="text1"/>
+          <w:sz w:val="24"/>
+          <w:szCs w:val="24"/>
+        </w:rPr>
+        <w:t>CampaignManagement</w:t>
+      </w:r>
+      <w:proofErr w:type="spellEnd"/>
+      <w:r>
+        <w:rPr>
+          <w:rFonts w:asciiTheme="majorHAnsi" w:eastAsiaTheme="majorEastAsia" w:hAnsiTheme="majorHAnsi" w:cstheme="majorBidi"/>
+          <w:color w:val="000000" w:themeColor="text1"/>
+          <w:sz w:val="24"/>
+          <w:szCs w:val="24"/>
+        </w:rPr>
+        <w:t>’</w:t>
       </w:r>
       <w:r>
         <w:rPr>
@@ -3206,8 +3575,6 @@
       <w:r>
         <w:t>t</w:t>
       </w:r>
-      <w:bookmarkStart w:id="0" w:name="_GoBack"/>
-      <w:bookmarkEnd w:id="0"/>
       <w:r>
         <w:t>ructions in:</w:t>
       </w:r>
@@ -5840,7 +6207,7 @@
 </file>
 
 <file path=customXml/itemProps1.xml><?xml version="1.0" encoding="utf-8"?>
-<ds:datastoreItem xmlns:ds="http://schemas.openxmlformats.org/officeDocument/2006/customXml" ds:itemID="{0198E0DC-75E4-47BA-B71B-A9E87B459273}">
+<ds:datastoreItem xmlns:ds="http://schemas.openxmlformats.org/officeDocument/2006/customXml" ds:itemID="{A3012CF5-7104-4F37-8E03-C98CE9B2D61E}">
   <ds:schemaRefs>
     <ds:schemaRef ds:uri="http://schemas.openxmlformats.org/officeDocument/2006/bibliography"/>
   </ds:schemaRefs>

</xml_diff>

<commit_message>
Add "Refresh" instructions to step 5
</commit_message>
<xml_diff>
--- a/CampaignManagement/Resources/Instructions/START HERE.docx
+++ b/CampaignManagement/Resources/Instructions/START HERE.docx
@@ -739,6 +739,15 @@
         </w:rPr>
         <w:t>In the Object Explorer, select this new user and double click or right click and select Properties</w:t>
       </w:r>
+      <w:r>
+        <w:rPr>
+          <w:rFonts w:asciiTheme="majorHAnsi" w:eastAsiaTheme="majorEastAsia" w:hAnsiTheme="majorHAnsi" w:cstheme="majorBidi"/>
+          <w:color w:val="000000" w:themeColor="text1"/>
+          <w:sz w:val="24"/>
+          <w:szCs w:val="24"/>
+        </w:rPr>
+        <w:t>.  (If you don’t see the new user, right click on “Logins” and select “Refresh” first.)</w:t>
+      </w:r>
     </w:p>
     <w:p>
       <w:pPr>
@@ -808,6 +817,8 @@
           </wp:inline>
         </w:drawing>
       </w:r>
+      <w:bookmarkStart w:id="0" w:name="_GoBack"/>
+      <w:bookmarkEnd w:id="0"/>
     </w:p>
     <w:p>
       <w:pPr>
@@ -1099,16 +1110,7 @@
           <w:sz w:val="24"/>
           <w:szCs w:val="24"/>
         </w:rPr>
-        <w:t>C</w:t>
-      </w:r>
-      <w:r>
-        <w:rPr>
-          <w:rFonts w:asciiTheme="majorHAnsi" w:eastAsia="Times New Roman" w:hAnsiTheme="majorHAnsi" w:cs="Times New Roman"/>
-          <w:color w:val="000000"/>
-          <w:sz w:val="24"/>
-          <w:szCs w:val="24"/>
-        </w:rPr>
-        <w:t xml:space="preserve">heck to make sure you have set your Server Authentication mode to </w:t>
+        <w:t xml:space="preserve">Check to make sure you have set your Server Authentication mode to </w:t>
       </w:r>
       <w:r>
         <w:rPr>
@@ -3429,8 +3431,6 @@
           <w:t>R Instructions.docx</w:t>
         </w:r>
       </w:hyperlink>
-      <w:bookmarkStart w:id="0" w:name="_GoBack"/>
-      <w:bookmarkEnd w:id="0"/>
     </w:p>
     <w:sectPr>
       <w:pgSz w:w="12240" w:h="15840"/>
@@ -6188,7 +6188,7 @@
 </file>
 
 <file path=customXml/itemProps1.xml><?xml version="1.0" encoding="utf-8"?>
-<ds:datastoreItem xmlns:ds="http://schemas.openxmlformats.org/officeDocument/2006/customXml" ds:itemID="{8B1283AA-299E-4E0E-B5FF-93E8161ECEC7}">
+<ds:datastoreItem xmlns:ds="http://schemas.openxmlformats.org/officeDocument/2006/customXml" ds:itemID="{1C477C93-3500-4E59-BF0D-7558992E5A91}">
   <ds:schemaRefs>
     <ds:schemaRef ds:uri="http://schemas.openxmlformats.org/officeDocument/2006/bibliography"/>
   </ds:schemaRefs>

</xml_diff>